<commit_message>
Updating workshop and slides
</commit_message>
<xml_diff>
--- a/NMA WebApi kūrimo workshop.docx
+++ b/NMA WebApi kūrimo workshop.docx
@@ -232,37 +232,7 @@
           <w:szCs w:val="24"/>
           <w:lang w:val="lt-LT"/>
         </w:rPr>
-        <w:t xml:space="preserve">cd </w:t>
-      </w:r>
-      <w:r>
-        <w:rPr>
-          <w:rFonts w:ascii="Times New Roman" w:hAnsi="Times New Roman" w:cs="Times New Roman"/>
-          <w:i/>
-          <w:sz w:val="24"/>
-          <w:szCs w:val="24"/>
-          <w:lang w:val="lt-LT"/>
-        </w:rPr>
-        <w:t>C:\Users\</w:t>
-      </w:r>
-      <w:r>
-        <w:rPr>
-          <w:rFonts w:ascii="Times New Roman" w:hAnsi="Times New Roman" w:cs="Times New Roman"/>
-          <w:i/>
-          <w:sz w:val="24"/>
-          <w:szCs w:val="24"/>
-          <w:lang w:val="lt-LT"/>
-        </w:rPr>
-        <w:t>adavdaj</w:t>
-      </w:r>
-      <w:r>
-        <w:rPr>
-          <w:rFonts w:ascii="Times New Roman" w:hAnsi="Times New Roman" w:cs="Times New Roman"/>
-          <w:i/>
-          <w:sz w:val="24"/>
-          <w:szCs w:val="24"/>
-          <w:lang w:val="lt-LT"/>
-        </w:rPr>
-        <w:t>\Desktop\nma</w:t>
+        <w:t>cd C:\Users\adavdaj\Desktop\nma</w:t>
       </w:r>
     </w:p>
     <w:p>
@@ -1345,6 +1315,7 @@
       <w:r>
         <w:rPr>
           <w:rFonts w:ascii="Times New Roman" w:hAnsi="Times New Roman" w:cs="Times New Roman"/>
+          <w:noProof/>
           <w:sz w:val="24"/>
           <w:szCs w:val="24"/>
           <w:lang w:val="lt-LT"/>
@@ -1987,6 +1958,7 @@
       <w:r>
         <w:rPr>
           <w:rFonts w:ascii="Times New Roman" w:hAnsi="Times New Roman" w:cs="Times New Roman"/>
+          <w:noProof/>
           <w:sz w:val="24"/>
           <w:szCs w:val="24"/>
           <w:lang w:val="lt-LT"/>
@@ -2107,8 +2079,381 @@
           <w:lang w:val="lt-LT"/>
         </w:rPr>
       </w:pPr>
+      <w:r>
+        <w:rPr>
+          <w:rFonts w:ascii="Times New Roman" w:hAnsi="Times New Roman" w:cs="Times New Roman"/>
+          <w:sz w:val="24"/>
+          <w:szCs w:val="24"/>
+          <w:lang w:val="lt-LT"/>
+        </w:rPr>
+        <w:t>Pakeičiame likusius HTTP metodus, kad atliktų atitinkamus veiksmus.</w:t>
+      </w:r>
+    </w:p>
+    <w:p>
+      <w:pPr>
+        <w:pStyle w:val="ListParagraph"/>
+        <w:numPr>
+          <w:ilvl w:val="1"/>
+          <w:numId w:val="1"/>
+        </w:numPr>
+        <w:spacing w:line="276" w:lineRule="auto"/>
+        <w:rPr>
+          <w:rFonts w:ascii="Times New Roman" w:hAnsi="Times New Roman" w:cs="Times New Roman"/>
+          <w:sz w:val="24"/>
+          <w:szCs w:val="24"/>
+          <w:lang w:val="lt-LT"/>
+        </w:rPr>
+      </w:pPr>
+      <w:proofErr w:type="spellStart"/>
+      <w:r>
+        <w:rPr>
+          <w:rFonts w:ascii="Times New Roman" w:hAnsi="Times New Roman" w:cs="Times New Roman"/>
+          <w:sz w:val="24"/>
+          <w:szCs w:val="24"/>
+          <w:lang w:val="lt-LT"/>
+        </w:rPr>
+        <w:t>Get</w:t>
+      </w:r>
+      <w:proofErr w:type="spellEnd"/>
+      <w:r>
+        <w:rPr>
+          <w:rFonts w:ascii="Times New Roman" w:hAnsi="Times New Roman" w:cs="Times New Roman"/>
+          <w:sz w:val="24"/>
+          <w:szCs w:val="24"/>
+          <w:lang w:val="lt-LT"/>
+        </w:rPr>
+        <w:t xml:space="preserve"> (su </w:t>
+      </w:r>
+      <w:proofErr w:type="spellStart"/>
+      <w:r>
+        <w:rPr>
+          <w:rFonts w:ascii="Times New Roman" w:hAnsi="Times New Roman" w:cs="Times New Roman"/>
+          <w:sz w:val="24"/>
+          <w:szCs w:val="24"/>
+          <w:lang w:val="lt-LT"/>
+        </w:rPr>
+        <w:t>id</w:t>
+      </w:r>
+      <w:proofErr w:type="spellEnd"/>
+      <w:r>
+        <w:rPr>
+          <w:rFonts w:ascii="Times New Roman" w:hAnsi="Times New Roman" w:cs="Times New Roman"/>
+          <w:sz w:val="24"/>
+          <w:szCs w:val="24"/>
+          <w:lang w:val="lt-LT"/>
+        </w:rPr>
+        <w:t>) grąžintų rastą elementą.</w:t>
+      </w:r>
+    </w:p>
+    <w:p>
+      <w:pPr>
+        <w:pStyle w:val="ListParagraph"/>
+        <w:numPr>
+          <w:ilvl w:val="1"/>
+          <w:numId w:val="1"/>
+        </w:numPr>
+        <w:spacing w:line="276" w:lineRule="auto"/>
+        <w:rPr>
+          <w:rFonts w:ascii="Times New Roman" w:hAnsi="Times New Roman" w:cs="Times New Roman"/>
+          <w:sz w:val="24"/>
+          <w:szCs w:val="24"/>
+          <w:lang w:val="lt-LT"/>
+        </w:rPr>
+      </w:pPr>
+      <w:r>
+        <w:rPr>
+          <w:rFonts w:ascii="Times New Roman" w:hAnsi="Times New Roman" w:cs="Times New Roman"/>
+          <w:sz w:val="24"/>
+          <w:szCs w:val="24"/>
+          <w:lang w:val="lt-LT"/>
+        </w:rPr>
+        <w:t>Put sukurtų naują elementą jeigu tokio nėra ir pakeistų jeigu jau yra sukurtas.</w:t>
+      </w:r>
+    </w:p>
+    <w:p>
+      <w:pPr>
+        <w:pStyle w:val="ListParagraph"/>
+        <w:numPr>
+          <w:ilvl w:val="1"/>
+          <w:numId w:val="1"/>
+        </w:numPr>
+        <w:spacing w:line="276" w:lineRule="auto"/>
+        <w:rPr>
+          <w:rFonts w:ascii="Times New Roman" w:hAnsi="Times New Roman" w:cs="Times New Roman"/>
+          <w:sz w:val="24"/>
+          <w:szCs w:val="24"/>
+          <w:lang w:val="lt-LT"/>
+        </w:rPr>
+      </w:pPr>
+      <w:proofErr w:type="spellStart"/>
+      <w:r>
+        <w:rPr>
+          <w:rFonts w:ascii="Times New Roman" w:hAnsi="Times New Roman" w:cs="Times New Roman"/>
+          <w:sz w:val="24"/>
+          <w:szCs w:val="24"/>
+          <w:lang w:val="lt-LT"/>
+        </w:rPr>
+        <w:t>Delete</w:t>
+      </w:r>
+      <w:proofErr w:type="spellEnd"/>
+      <w:r>
+        <w:rPr>
+          <w:rFonts w:ascii="Times New Roman" w:hAnsi="Times New Roman" w:cs="Times New Roman"/>
+          <w:sz w:val="24"/>
+          <w:szCs w:val="24"/>
+          <w:lang w:val="lt-LT"/>
+        </w:rPr>
+        <w:t xml:space="preserve"> panaikintų elementą.</w:t>
+      </w:r>
+    </w:p>
+    <w:p>
+      <w:pPr>
+        <w:pStyle w:val="ListParagraph"/>
+        <w:numPr>
+          <w:ilvl w:val="0"/>
+          <w:numId w:val="1"/>
+        </w:numPr>
+        <w:spacing w:line="276" w:lineRule="auto"/>
+        <w:rPr>
+          <w:rFonts w:ascii="Times New Roman" w:hAnsi="Times New Roman" w:cs="Times New Roman"/>
+          <w:sz w:val="24"/>
+          <w:szCs w:val="24"/>
+          <w:lang w:val="lt-LT"/>
+        </w:rPr>
+      </w:pPr>
+      <w:r>
+        <w:rPr>
+          <w:rFonts w:ascii="Times New Roman" w:hAnsi="Times New Roman" w:cs="Times New Roman"/>
+          <w:sz w:val="24"/>
+          <w:szCs w:val="24"/>
+          <w:lang w:val="lt-LT"/>
+        </w:rPr>
+        <w:t xml:space="preserve">Pridedam </w:t>
+      </w:r>
+      <w:proofErr w:type="spellStart"/>
+      <w:r>
+        <w:rPr>
+          <w:rFonts w:ascii="Times New Roman" w:hAnsi="Times New Roman" w:cs="Times New Roman"/>
+          <w:sz w:val="24"/>
+          <w:szCs w:val="24"/>
+          <w:lang w:val="lt-LT"/>
+        </w:rPr>
+        <w:t>Swagger</w:t>
+      </w:r>
+      <w:proofErr w:type="spellEnd"/>
+      <w:r>
+        <w:rPr>
+          <w:rFonts w:ascii="Times New Roman" w:hAnsi="Times New Roman" w:cs="Times New Roman"/>
+          <w:sz w:val="24"/>
+          <w:szCs w:val="24"/>
+          <w:lang w:val="lt-LT"/>
+        </w:rPr>
+        <w:t xml:space="preserve"> </w:t>
+      </w:r>
+      <w:proofErr w:type="spellStart"/>
+      <w:r>
+        <w:rPr>
+          <w:rFonts w:ascii="Times New Roman" w:hAnsi="Times New Roman" w:cs="Times New Roman"/>
+          <w:sz w:val="24"/>
+          <w:szCs w:val="24"/>
+          <w:lang w:val="lt-LT"/>
+        </w:rPr>
+        <w:t>json</w:t>
+      </w:r>
+      <w:proofErr w:type="spellEnd"/>
+      <w:r>
+        <w:rPr>
+          <w:rFonts w:ascii="Times New Roman" w:hAnsi="Times New Roman" w:cs="Times New Roman"/>
+          <w:sz w:val="24"/>
+          <w:szCs w:val="24"/>
+          <w:lang w:val="lt-LT"/>
+        </w:rPr>
+        <w:t xml:space="preserve"> dokumento generavimą bei </w:t>
+      </w:r>
+      <w:proofErr w:type="spellStart"/>
+      <w:r>
+        <w:rPr>
+          <w:rFonts w:ascii="Times New Roman" w:hAnsi="Times New Roman" w:cs="Times New Roman"/>
+          <w:sz w:val="24"/>
+          <w:szCs w:val="24"/>
+          <w:lang w:val="lt-LT"/>
+        </w:rPr>
+        <w:t>SwaggerUI</w:t>
+      </w:r>
+      <w:proofErr w:type="spellEnd"/>
+      <w:r>
+        <w:rPr>
+          <w:rFonts w:ascii="Times New Roman" w:hAnsi="Times New Roman" w:cs="Times New Roman"/>
+          <w:sz w:val="24"/>
+          <w:szCs w:val="24"/>
+          <w:lang w:val="lt-LT"/>
+        </w:rPr>
+        <w:t xml:space="preserve"> dokumento atvaizdavimui pagal dokumentaciją: </w:t>
+      </w:r>
+      <w:hyperlink r:id="rId7" w:history="1">
+        <w:r>
+          <w:rPr>
+            <w:rStyle w:val="Hyperlink"/>
+          </w:rPr>
+          <w:t>https://github.com/domaindrivendev/Swashbuckle.AspNetCore</w:t>
+        </w:r>
+      </w:hyperlink>
+    </w:p>
+    <w:p>
+      <w:pPr>
+        <w:spacing w:line="276" w:lineRule="auto"/>
+        <w:ind w:left="360"/>
+        <w:rPr>
+          <w:rFonts w:ascii="Times New Roman" w:hAnsi="Times New Roman" w:cs="Times New Roman"/>
+          <w:sz w:val="24"/>
+          <w:szCs w:val="24"/>
+          <w:lang w:val="lt-LT"/>
+        </w:rPr>
+      </w:pPr>
       <w:bookmarkStart w:id="0" w:name="_GoBack"/>
       <w:bookmarkEnd w:id="0"/>
+      <w:r>
+        <w:rPr>
+          <w:noProof/>
+        </w:rPr>
+        <w:drawing>
+          <wp:anchor distT="0" distB="0" distL="114300" distR="114300" simplePos="0" relativeHeight="251658240" behindDoc="0" locked="0" layoutInCell="1" allowOverlap="1">
+            <wp:simplePos x="0" y="0"/>
+            <wp:positionH relativeFrom="column">
+              <wp:posOffset>1377488</wp:posOffset>
+            </wp:positionH>
+            <wp:positionV relativeFrom="paragraph">
+              <wp:posOffset>257925</wp:posOffset>
+            </wp:positionV>
+            <wp:extent cx="1662430" cy="1178560"/>
+            <wp:effectExtent l="0" t="0" r="0" b="2540"/>
+            <wp:wrapNone/>
+            <wp:docPr id="3" name="Picture 3" descr="47 Wonderful You Are Awesome Pictures"/>
+            <wp:cNvGraphicFramePr>
+              <a:graphicFrameLocks xmlns:a="http://schemas.openxmlformats.org/drawingml/2006/main" noChangeAspect="1"/>
+            </wp:cNvGraphicFramePr>
+            <a:graphic xmlns:a="http://schemas.openxmlformats.org/drawingml/2006/main">
+              <a:graphicData uri="http://schemas.openxmlformats.org/drawingml/2006/picture">
+                <pic:pic xmlns:pic="http://schemas.openxmlformats.org/drawingml/2006/picture">
+                  <pic:nvPicPr>
+                    <pic:cNvPr id="0" name="Picture 1" descr="47 Wonderful You Are Awesome Pictures"/>
+                    <pic:cNvPicPr>
+                      <a:picLocks noChangeAspect="1" noChangeArrowheads="1"/>
+                    </pic:cNvPicPr>
+                  </pic:nvPicPr>
+                  <pic:blipFill>
+                    <a:blip r:embed="rId8" cstate="print">
+                      <a:extLst>
+                        <a:ext uri="{28A0092B-C50C-407E-A947-70E740481C1C}">
+                          <a14:useLocalDpi xmlns:a14="http://schemas.microsoft.com/office/drawing/2010/main" val="0"/>
+                        </a:ext>
+                      </a:extLst>
+                    </a:blip>
+                    <a:srcRect/>
+                    <a:stretch>
+                      <a:fillRect/>
+                    </a:stretch>
+                  </pic:blipFill>
+                  <pic:spPr bwMode="auto">
+                    <a:xfrm>
+                      <a:off x="0" y="0"/>
+                      <a:ext cx="1662430" cy="1178560"/>
+                    </a:xfrm>
+                    <a:prstGeom prst="rect">
+                      <a:avLst/>
+                    </a:prstGeom>
+                    <a:noFill/>
+                    <a:ln>
+                      <a:noFill/>
+                    </a:ln>
+                  </pic:spPr>
+                </pic:pic>
+              </a:graphicData>
+            </a:graphic>
+          </wp:anchor>
+        </w:drawing>
+      </w:r>
+      <w:r>
+        <w:rPr>
+          <w:rFonts w:ascii="Times New Roman" w:hAnsi="Times New Roman" w:cs="Times New Roman"/>
+          <w:sz w:val="24"/>
+          <w:szCs w:val="24"/>
+          <w:lang w:val="lt-LT"/>
+        </w:rPr>
+        <w:t>T</w:t>
+      </w:r>
+      <w:r>
+        <w:rPr>
+          <w:rFonts w:ascii="Times New Roman" w:hAnsi="Times New Roman" w:cs="Times New Roman"/>
+          <w:sz w:val="24"/>
+          <w:szCs w:val="24"/>
+          <w:lang w:val="lt-LT"/>
+        </w:rPr>
+        <w:t xml:space="preserve">urim veikiantį </w:t>
+      </w:r>
+      <w:proofErr w:type="spellStart"/>
+      <w:r>
+        <w:rPr>
+          <w:rFonts w:ascii="Times New Roman" w:hAnsi="Times New Roman" w:cs="Times New Roman"/>
+          <w:sz w:val="24"/>
+          <w:szCs w:val="24"/>
+          <w:lang w:val="lt-LT"/>
+        </w:rPr>
+        <w:t>WebApi</w:t>
+      </w:r>
+      <w:proofErr w:type="spellEnd"/>
+      <w:r>
+        <w:rPr>
+          <w:rFonts w:ascii="Times New Roman" w:hAnsi="Times New Roman" w:cs="Times New Roman"/>
+          <w:sz w:val="24"/>
+          <w:szCs w:val="24"/>
+          <w:lang w:val="lt-LT"/>
+        </w:rPr>
+        <w:t xml:space="preserve">, kuris realizuoja CRUD operacijas ir panaudoja </w:t>
+      </w:r>
+      <w:proofErr w:type="spellStart"/>
+      <w:r>
+        <w:rPr>
+          <w:rFonts w:ascii="Times New Roman" w:hAnsi="Times New Roman" w:cs="Times New Roman"/>
+          <w:sz w:val="24"/>
+          <w:szCs w:val="24"/>
+          <w:lang w:val="lt-LT"/>
+        </w:rPr>
+        <w:t>Swagger</w:t>
+      </w:r>
+      <w:proofErr w:type="spellEnd"/>
+      <w:r>
+        <w:rPr>
+          <w:rFonts w:ascii="Times New Roman" w:hAnsi="Times New Roman" w:cs="Times New Roman"/>
+          <w:sz w:val="24"/>
+          <w:szCs w:val="24"/>
+          <w:lang w:val="lt-LT"/>
+        </w:rPr>
+        <w:t xml:space="preserve"> </w:t>
+      </w:r>
+      <w:proofErr w:type="spellStart"/>
+      <w:r>
+        <w:rPr>
+          <w:rFonts w:ascii="Times New Roman" w:hAnsi="Times New Roman" w:cs="Times New Roman"/>
+          <w:sz w:val="24"/>
+          <w:szCs w:val="24"/>
+          <w:lang w:val="lt-LT"/>
+        </w:rPr>
+        <w:t>WebApi</w:t>
+      </w:r>
+      <w:proofErr w:type="spellEnd"/>
+      <w:r>
+        <w:rPr>
+          <w:rFonts w:ascii="Times New Roman" w:hAnsi="Times New Roman" w:cs="Times New Roman"/>
+          <w:sz w:val="24"/>
+          <w:szCs w:val="24"/>
+          <w:lang w:val="lt-LT"/>
+        </w:rPr>
+        <w:t xml:space="preserve"> dokumentavimą.</w:t>
+      </w:r>
+      <w:r>
+        <w:t xml:space="preserve"> </w:t>
+      </w:r>
     </w:p>
     <w:sectPr>
       <w:pgSz w:w="12240" w:h="15840"/>
@@ -2138,7 +2483,7 @@
         <w:rFonts w:hint="default"/>
       </w:rPr>
     </w:lvl>
-    <w:lvl w:ilvl="1" w:tplc="04090019" w:tentative="1">
+    <w:lvl w:ilvl="1" w:tplc="04090019">
       <w:start w:val="1"/>
       <w:numFmt w:val="lowerLetter"/>
       <w:lvlText w:val="%2."/>
@@ -2717,6 +3062,18 @@
       <w:szCs w:val="18"/>
     </w:rPr>
   </w:style>
+  <w:style w:type="character" w:styleId="Hyperlink">
+    <w:name w:val="Hyperlink"/>
+    <w:basedOn w:val="DefaultParagraphFont"/>
+    <w:uiPriority w:val="99"/>
+    <w:semiHidden/>
+    <w:unhideWhenUsed/>
+    <w:rsid w:val="005B4C44"/>
+    <w:rPr>
+      <w:color w:val="0000FF"/>
+      <w:u w:val="single"/>
+    </w:rPr>
+  </w:style>
 </w:styles>
 </file>
 

</xml_diff>